<commit_message>
JOSE LUIS MACIAS VAZQUEZ GRUPO 03 A01655713
</commit_message>
<xml_diff>
--- a/Mision_02.docx
+++ b/Mision_02.docx
@@ -1,6 +1,6 @@
 
 <file path=word/document.xml><?xml version="1.0" encoding="utf-8"?>
-<w:document xmlns:wpc="http://schemas.microsoft.com/office/word/2010/wordprocessingCanvas" xmlns:cx="http://schemas.microsoft.com/office/drawing/2014/chartex" xmlns:cx1="http://schemas.microsoft.com/office/drawing/2015/9/8/chartex" xmlns:cx2="http://schemas.microsoft.com/office/drawing/2015/10/21/chartex" xmlns:cx3="http://schemas.microsoft.com/office/drawing/2016/5/9/chartex" xmlns:cx4="http://schemas.microsoft.com/office/drawing/2016/5/10/chartex" xmlns:cx5="http://schemas.microsoft.com/office/drawing/2016/5/11/chartex" xmlns:cx6="http://schemas.microsoft.com/office/drawing/2016/5/12/chartex" xmlns:cx7="http://schemas.microsoft.com/office/drawing/2016/5/13/chartex" xmlns:cx8="http://schemas.microsoft.com/office/drawing/2016/5/14/chartex" xmlns:mc="http://schemas.openxmlformats.org/markup-compatibility/2006" xmlns:aink="http://schemas.microsoft.com/office/drawing/2016/ink" xmlns:am3d="http://schemas.microsoft.com/office/drawing/2017/model3d" xmlns:o="urn:schemas-microsoft-com:office:office" xmlns:r="http://schemas.openxmlformats.org/officeDocument/2006/relationships" xmlns:m="http://schemas.openxmlformats.org/officeDocument/2006/math" xmlns:v="urn:schemas-microsoft-com:vml" xmlns:wp14="http://schemas.microsoft.com/office/word/2010/wordprocessingDrawing" xmlns:wp="http://schemas.openxmlformats.org/drawingml/2006/wordprocessingDrawing" xmlns:w10="urn:schemas-microsoft-com:office:word" xmlns:w="http://schemas.openxmlformats.org/wordprocessingml/2006/main" xmlns:w14="http://schemas.microsoft.com/office/word/2010/wordml" xmlns:w15="http://schemas.microsoft.com/office/word/2012/wordml" xmlns:w16cid="http://schemas.microsoft.com/office/word/2016/wordml/cid" xmlns:w16se="http://schemas.microsoft.com/office/word/2015/wordml/symex" xmlns:wpg="http://schemas.microsoft.com/office/word/2010/wordprocessingGroup" xmlns:wpi="http://schemas.microsoft.com/office/word/2010/wordprocessingInk" xmlns:wne="http://schemas.microsoft.com/office/word/2006/wordml" xmlns:wps="http://schemas.microsoft.com/office/word/2010/wordprocessingShape" mc:Ignorable="w14 w15 w16se w16cid wp14">
+<w:document xmlns:wpc="http://schemas.microsoft.com/office/word/2010/wordprocessingCanvas" xmlns:cx="http://schemas.microsoft.com/office/drawing/2014/chartex" xmlns:cx1="http://schemas.microsoft.com/office/drawing/2015/9/8/chartex" xmlns:mc="http://schemas.openxmlformats.org/markup-compatibility/2006" xmlns:o="urn:schemas-microsoft-com:office:office" xmlns:r="http://schemas.openxmlformats.org/officeDocument/2006/relationships" xmlns:m="http://schemas.openxmlformats.org/officeDocument/2006/math" xmlns:v="urn:schemas-microsoft-com:vml" xmlns:wp14="http://schemas.microsoft.com/office/word/2010/wordprocessingDrawing" xmlns:wp="http://schemas.openxmlformats.org/drawingml/2006/wordprocessingDrawing" xmlns:w10="urn:schemas-microsoft-com:office:word" xmlns:w="http://schemas.openxmlformats.org/wordprocessingml/2006/main" xmlns:w14="http://schemas.microsoft.com/office/word/2010/wordml" xmlns:w15="http://schemas.microsoft.com/office/word/2012/wordml" xmlns:w16se="http://schemas.microsoft.com/office/word/2015/wordml/symex" xmlns:wpg="http://schemas.microsoft.com/office/word/2010/wordprocessingGroup" xmlns:wpi="http://schemas.microsoft.com/office/word/2010/wordprocessingInk" xmlns:wne="http://schemas.microsoft.com/office/word/2006/wordml" xmlns:wps="http://schemas.microsoft.com/office/word/2010/wordprocessingShape" mc:Ignorable="w14 w15 w16se wp14">
   <w:body>
     <w:p>
       <w:pPr>
@@ -71,6 +71,14 @@
           <w:szCs w:val="22"/>
         </w:rPr>
         <w:t xml:space="preserve">Nombre: </w:t>
+      </w:r>
+      <w:r>
+        <w:rPr>
+          <w:rFonts w:ascii="Avenir Book" w:eastAsia="Arial Unicode MS" w:hAnsi="Avenir Book" w:cs="Arial Unicode MS"/>
+          <w:sz w:val="22"/>
+          <w:szCs w:val="22"/>
+        </w:rPr>
+        <w:t>José Luis Macías Vázquez</w:t>
       </w:r>
     </w:p>
     <w:p>
@@ -96,6 +104,14 @@
           <w:szCs w:val="22"/>
         </w:rPr>
         <w:t>Grupo:</w:t>
+      </w:r>
+      <w:r>
+        <w:rPr>
+          <w:rFonts w:ascii="Avenir Book" w:eastAsia="Arial Unicode MS" w:hAnsi="Avenir Book" w:cs="Arial Unicode MS"/>
+          <w:sz w:val="22"/>
+          <w:szCs w:val="22"/>
+        </w:rPr>
+        <w:t xml:space="preserve"> Grupo 03</w:t>
       </w:r>
     </w:p>
     <w:p>
@@ -791,7 +807,7 @@
         <w:tblLook w:val="04A0" w:firstRow="1" w:lastRow="0" w:firstColumn="1" w:lastColumn="0" w:noHBand="0" w:noVBand="1"/>
       </w:tblPr>
       <w:tblGrid>
-        <w:gridCol w:w="10220"/>
+        <w:gridCol w:w="10070"/>
       </w:tblGrid>
       <w:tr>
         <w:tc>
@@ -866,10 +882,13 @@
           <w:p>
             <w:pPr>
               <w:pStyle w:val="Sinespaciado"/>
-              <w:rPr>
-                <w:rFonts w:ascii="Avenir Book" w:eastAsia="Arial Unicode MS" w:hAnsi="Avenir Book" w:cs="Arial Unicode MS"/>
-                <w:bCs/>
-                <w:sz w:val="20"/>
+              <w:numPr>
+                <w:ilvl w:val="0"/>
+                <w:numId w:val="3"/>
+              </w:numPr>
+              <w:rPr>
+                <w:rFonts w:ascii="Avenir Book" w:eastAsia="Arial Unicode MS" w:hAnsi="Avenir Book" w:cs="Arial Unicode MS"/>
+                <w:sz w:val="22"/>
                 <w:szCs w:val="22"/>
                 <w:lang w:val="es-MX"/>
               </w:rPr>
@@ -894,6 +913,188 @@
               </w:rPr>
               <w:t xml:space="preserve"> </w:t>
             </w:r>
+            <w:r>
+              <w:rPr>
+                <w:rFonts w:ascii="Avenir Book" w:eastAsia="Arial Unicode MS" w:hAnsi="Avenir Book" w:cs="Arial Unicode MS"/>
+                <w:sz w:val="22"/>
+                <w:szCs w:val="22"/>
+                <w:lang w:val="es-MX"/>
+              </w:rPr>
+              <w:t>nombre completo</w:t>
+            </w:r>
+            <w:r>
+              <w:rPr>
+                <w:rFonts w:ascii="Avenir Book" w:eastAsia="Arial Unicode MS" w:hAnsi="Avenir Book" w:cs="Arial Unicode MS"/>
+                <w:sz w:val="22"/>
+                <w:szCs w:val="22"/>
+                <w:lang w:val="es-MX"/>
+              </w:rPr>
+              <w:t xml:space="preserve">, matrícula, </w:t>
+            </w:r>
+            <w:r>
+              <w:rPr>
+                <w:rFonts w:ascii="Avenir Book" w:eastAsia="Arial Unicode MS" w:hAnsi="Avenir Book" w:cs="Arial Unicode MS"/>
+                <w:sz w:val="22"/>
+                <w:szCs w:val="22"/>
+                <w:lang w:val="es-MX"/>
+              </w:rPr>
+              <w:t>carrera</w:t>
+            </w:r>
+            <w:r>
+              <w:rPr>
+                <w:rFonts w:ascii="Avenir Book" w:eastAsia="Arial Unicode MS" w:hAnsi="Avenir Book" w:cs="Arial Unicode MS"/>
+                <w:sz w:val="22"/>
+                <w:szCs w:val="22"/>
+                <w:lang w:val="es-MX"/>
+              </w:rPr>
+              <w:t>, escuela de procedencia, d</w:t>
+            </w:r>
+            <w:r>
+              <w:rPr>
+                <w:rFonts w:ascii="Avenir Book" w:eastAsia="Arial Unicode MS" w:hAnsi="Avenir Book" w:cs="Arial Unicode MS"/>
+                <w:sz w:val="22"/>
+                <w:szCs w:val="22"/>
+                <w:lang w:val="es-MX"/>
+              </w:rPr>
+              <w:t>os o tres líneas que</w:t>
+            </w:r>
+            <w:r>
+              <w:rPr>
+                <w:rFonts w:ascii="Avenir Book" w:eastAsia="Arial Unicode MS" w:hAnsi="Avenir Book" w:cs="Arial Unicode MS"/>
+                <w:sz w:val="22"/>
+                <w:szCs w:val="22"/>
+                <w:lang w:val="es-MX"/>
+              </w:rPr>
+              <w:t xml:space="preserve"> te describan de manera general.</w:t>
+            </w:r>
+          </w:p>
+          <w:p>
+            <w:pPr>
+              <w:pStyle w:val="Sinespaciado"/>
+              <w:ind w:left="720"/>
+              <w:rPr>
+                <w:rFonts w:ascii="Avenir Book" w:eastAsia="Arial Unicode MS" w:hAnsi="Avenir Book" w:cs="Arial Unicode MS"/>
+                <w:sz w:val="22"/>
+                <w:szCs w:val="22"/>
+                <w:lang w:val="es-MX"/>
+              </w:rPr>
+            </w:pPr>
+            <w:r>
+              <w:rPr>
+                <w:rFonts w:ascii="Avenir Book" w:eastAsia="Arial Unicode MS" w:hAnsi="Avenir Book" w:cs="Arial Unicode MS"/>
+                <w:sz w:val="22"/>
+                <w:szCs w:val="22"/>
+                <w:lang w:val="es-MX"/>
+              </w:rPr>
+              <w:t>Nombre:  JOSE LUIS MACIAS VAZQUEZ</w:t>
+            </w:r>
+          </w:p>
+          <w:p>
+            <w:pPr>
+              <w:pStyle w:val="Sinespaciado"/>
+              <w:ind w:left="720"/>
+              <w:rPr>
+                <w:rFonts w:ascii="Avenir Book" w:eastAsia="Arial Unicode MS" w:hAnsi="Avenir Book" w:cs="Arial Unicode MS"/>
+                <w:sz w:val="22"/>
+                <w:szCs w:val="22"/>
+                <w:lang w:val="es-MX"/>
+              </w:rPr>
+            </w:pPr>
+            <w:r>
+              <w:rPr>
+                <w:rFonts w:ascii="Avenir Book" w:eastAsia="Arial Unicode MS" w:hAnsi="Avenir Book" w:cs="Arial Unicode MS"/>
+                <w:sz w:val="22"/>
+                <w:szCs w:val="22"/>
+                <w:lang w:val="es-MX"/>
+              </w:rPr>
+              <w:t>Matricula:  A01655713</w:t>
+            </w:r>
+          </w:p>
+          <w:p>
+            <w:pPr>
+              <w:pStyle w:val="Sinespaciado"/>
+              <w:ind w:left="720"/>
+              <w:rPr>
+                <w:rFonts w:ascii="Avenir Book" w:eastAsia="Arial Unicode MS" w:hAnsi="Avenir Book" w:cs="Arial Unicode MS"/>
+                <w:sz w:val="22"/>
+                <w:szCs w:val="22"/>
+                <w:lang w:val="es-MX"/>
+              </w:rPr>
+            </w:pPr>
+            <w:r>
+              <w:rPr>
+                <w:rFonts w:ascii="Avenir Book" w:eastAsia="Arial Unicode MS" w:hAnsi="Avenir Book" w:cs="Arial Unicode MS"/>
+                <w:sz w:val="22"/>
+                <w:szCs w:val="22"/>
+                <w:lang w:val="es-MX"/>
+              </w:rPr>
+              <w:t>Carrera:  LAE</w:t>
+            </w:r>
+          </w:p>
+          <w:p>
+            <w:pPr>
+              <w:pStyle w:val="Sinespaciado"/>
+              <w:ind w:left="720"/>
+              <w:rPr>
+                <w:rFonts w:ascii="Avenir Book" w:eastAsia="Arial Unicode MS" w:hAnsi="Avenir Book" w:cs="Arial Unicode MS"/>
+                <w:sz w:val="22"/>
+                <w:szCs w:val="22"/>
+                <w:lang w:val="es-MX"/>
+              </w:rPr>
+            </w:pPr>
+            <w:r>
+              <w:rPr>
+                <w:rFonts w:ascii="Avenir Book" w:eastAsia="Arial Unicode MS" w:hAnsi="Avenir Book" w:cs="Arial Unicode MS"/>
+                <w:sz w:val="22"/>
+                <w:szCs w:val="22"/>
+                <w:lang w:val="es-MX"/>
+              </w:rPr>
+              <w:t>Prepa:  ITAM</w:t>
+            </w:r>
+          </w:p>
+          <w:p>
+            <w:pPr>
+              <w:pStyle w:val="Sinespaciado"/>
+              <w:ind w:left="720"/>
+              <w:rPr>
+                <w:rFonts w:ascii="Avenir Book" w:eastAsia="Arial Unicode MS" w:hAnsi="Avenir Book" w:cs="Arial Unicode MS"/>
+                <w:sz w:val="22"/>
+                <w:szCs w:val="22"/>
+                <w:lang w:val="es-MX"/>
+              </w:rPr>
+            </w:pPr>
+            <w:r>
+              <w:rPr>
+                <w:rFonts w:ascii="Avenir Book" w:eastAsia="Arial Unicode MS" w:hAnsi="Avenir Book" w:cs="Arial Unicode MS"/>
+                <w:sz w:val="22"/>
+                <w:szCs w:val="22"/>
+                <w:lang w:val="es-MX"/>
+              </w:rPr>
+              <w:t>Descripción:  ME GUSTA...</w:t>
+            </w:r>
+          </w:p>
+          <w:p>
+            <w:pPr>
+              <w:pStyle w:val="Sinespaciado"/>
+              <w:rPr>
+                <w:rFonts w:ascii="Avenir Book" w:eastAsia="Arial Unicode MS" w:hAnsi="Avenir Book" w:cs="Arial Unicode MS"/>
+                <w:sz w:val="22"/>
+                <w:szCs w:val="22"/>
+                <w:lang w:val="es-MX"/>
+              </w:rPr>
+            </w:pPr>
+          </w:p>
+          <w:p>
+            <w:pPr>
+              <w:pStyle w:val="Sinespaciado"/>
+              <w:rPr>
+                <w:rFonts w:ascii="Avenir Book" w:eastAsia="Arial Unicode MS" w:hAnsi="Avenir Book" w:cs="Arial Unicode MS"/>
+                <w:bCs/>
+                <w:sz w:val="20"/>
+                <w:szCs w:val="22"/>
+                <w:lang w:val="es-MX"/>
+              </w:rPr>
+            </w:pPr>
           </w:p>
           <w:p>
             <w:pPr>
@@ -1003,6 +1204,59 @@
                 <w:lang w:val="es-MX"/>
               </w:rPr>
             </w:pPr>
+          </w:p>
+          <w:p>
+            <w:pPr>
+              <w:pStyle w:val="Sinespaciado"/>
+              <w:rPr>
+                <w:rFonts w:ascii="Avenir Book" w:eastAsia="Arial Unicode MS" w:hAnsi="Avenir Book" w:cs="Arial Unicode MS"/>
+                <w:bCs/>
+                <w:sz w:val="20"/>
+                <w:szCs w:val="22"/>
+                <w:lang w:val="es-MX"/>
+              </w:rPr>
+            </w:pPr>
+            <w:r>
+              <w:rPr>
+                <w:noProof/>
+                <w:lang w:val="es-MX" w:eastAsia="es-MX"/>
+              </w:rPr>
+              <w:drawing>
+                <wp:inline distT="0" distB="0" distL="0" distR="0" wp14:anchorId="7F268CBE" wp14:editId="7D27A253">
+                  <wp:extent cx="3086100" cy="1928813"/>
+                  <wp:effectExtent l="0" t="0" r="0" b="0"/>
+                  <wp:docPr id="3" name="Imagen 3"/>
+                  <wp:cNvGraphicFramePr>
+                    <a:graphicFrameLocks xmlns:a="http://schemas.openxmlformats.org/drawingml/2006/main" noChangeAspect="1"/>
+                  </wp:cNvGraphicFramePr>
+                  <a:graphic xmlns:a="http://schemas.openxmlformats.org/drawingml/2006/main">
+                    <a:graphicData uri="http://schemas.openxmlformats.org/drawingml/2006/picture">
+                      <pic:pic xmlns:pic="http://schemas.openxmlformats.org/drawingml/2006/picture">
+                        <pic:nvPicPr>
+                          <pic:cNvPr id="1" name=""/>
+                          <pic:cNvPicPr/>
+                        </pic:nvPicPr>
+                        <pic:blipFill>
+                          <a:blip r:embed="rId5"/>
+                          <a:stretch>
+                            <a:fillRect/>
+                          </a:stretch>
+                        </pic:blipFill>
+                        <pic:spPr>
+                          <a:xfrm>
+                            <a:off x="0" y="0"/>
+                            <a:ext cx="3092685" cy="1932929"/>
+                          </a:xfrm>
+                          <a:prstGeom prst="rect">
+                            <a:avLst/>
+                          </a:prstGeom>
+                        </pic:spPr>
+                      </pic:pic>
+                    </a:graphicData>
+                  </a:graphic>
+                </wp:inline>
+              </w:drawing>
+            </w:r>
           </w:p>
           <w:p>
             <w:pPr>
@@ -1163,6 +1417,7 @@
                 <w:szCs w:val="20"/>
                 <w:lang w:val="es-MX"/>
               </w:rPr>
+              <w:lastRenderedPageBreak/>
               <w:t>Ejemplo de salida</w:t>
             </w:r>
             <w:r>
@@ -1503,7 +1758,6 @@
           <w:szCs w:val="22"/>
           <w:lang w:val="es-MX"/>
         </w:rPr>
-        <w:lastRenderedPageBreak/>
         <w:t>2.</w:t>
       </w:r>
       <w:r>
@@ -1814,7 +2068,7 @@
         <w:tblLook w:val="04A0" w:firstRow="1" w:lastRow="0" w:firstColumn="1" w:lastColumn="0" w:noHBand="0" w:noVBand="1"/>
       </w:tblPr>
       <w:tblGrid>
-        <w:gridCol w:w="10220"/>
+        <w:gridCol w:w="10070"/>
       </w:tblGrid>
       <w:tr>
         <w:tc>
@@ -1866,6 +2120,38 @@
               </w:rPr>
               <w:t>Entradas:</w:t>
             </w:r>
+            <w:r>
+              <w:rPr>
+                <w:rFonts w:ascii="Avenir Book" w:eastAsia="Arial Unicode MS" w:hAnsi="Avenir Book" w:cs="Arial Unicode MS"/>
+                <w:bCs/>
+                <w:sz w:val="20"/>
+                <w:szCs w:val="22"/>
+                <w:lang w:val="es-MX"/>
+              </w:rPr>
+              <w:t xml:space="preserve"> Velocidad en</w:t>
+            </w:r>
+            <w:r>
+              <w:rPr>
+                <w:rFonts w:ascii="Avenir Book" w:eastAsia="Arial Unicode MS" w:hAnsi="Avenir Book" w:cs="Arial Unicode MS"/>
+                <w:bCs/>
+                <w:sz w:val="20"/>
+                <w:szCs w:val="22"/>
+                <w:lang w:val="es-MX"/>
+              </w:rPr>
+              <w:t xml:space="preserve"> número entero, </w:t>
+            </w:r>
+          </w:p>
+          <w:p>
+            <w:pPr>
+              <w:pStyle w:val="Sinespaciado"/>
+              <w:rPr>
+                <w:rFonts w:ascii="Avenir Book" w:eastAsia="Arial Unicode MS" w:hAnsi="Avenir Book" w:cs="Arial Unicode MS"/>
+                <w:bCs/>
+                <w:sz w:val="20"/>
+                <w:szCs w:val="22"/>
+                <w:lang w:val="es-MX"/>
+              </w:rPr>
+            </w:pPr>
           </w:p>
           <w:p>
             <w:pPr>
@@ -1888,6 +2174,126 @@
               </w:rPr>
               <w:t>Salidas:</w:t>
             </w:r>
+            <w:r>
+              <w:rPr>
+                <w:rFonts w:ascii="Avenir Book" w:eastAsia="Arial Unicode MS" w:hAnsi="Avenir Book" w:cs="Arial Unicode MS"/>
+                <w:bCs/>
+                <w:sz w:val="20"/>
+                <w:szCs w:val="22"/>
+                <w:lang w:val="es-MX"/>
+              </w:rPr>
+              <w:t xml:space="preserve"> </w:t>
+            </w:r>
+          </w:p>
+          <w:p>
+            <w:pPr>
+              <w:pStyle w:val="Sinespaciado"/>
+              <w:rPr>
+                <w:rFonts w:ascii="Avenir Book" w:eastAsia="Arial Unicode MS" w:hAnsi="Avenir Book" w:cs="Arial Unicode MS"/>
+                <w:bCs/>
+                <w:sz w:val="20"/>
+                <w:szCs w:val="22"/>
+                <w:lang w:val="es-MX"/>
+              </w:rPr>
+            </w:pPr>
+            <w:r>
+              <w:rPr>
+                <w:rFonts w:ascii="Avenir Book" w:eastAsia="Arial Unicode MS" w:hAnsi="Avenir Book" w:cs="Arial Unicode MS"/>
+                <w:bCs/>
+                <w:sz w:val="20"/>
+                <w:szCs w:val="22"/>
+                <w:lang w:val="es-MX"/>
+              </w:rPr>
+              <w:t xml:space="preserve">La distancia en km. Que recorre en 6 </w:t>
+            </w:r>
+            <w:proofErr w:type="spellStart"/>
+            <w:r>
+              <w:rPr>
+                <w:rFonts w:ascii="Avenir Book" w:eastAsia="Arial Unicode MS" w:hAnsi="Avenir Book" w:cs="Arial Unicode MS"/>
+                <w:bCs/>
+                <w:sz w:val="20"/>
+                <w:szCs w:val="22"/>
+                <w:lang w:val="es-MX"/>
+              </w:rPr>
+              <w:t>hrs</w:t>
+            </w:r>
+            <w:proofErr w:type="spellEnd"/>
+            <w:r>
+              <w:rPr>
+                <w:rFonts w:ascii="Avenir Book" w:eastAsia="Arial Unicode MS" w:hAnsi="Avenir Book" w:cs="Arial Unicode MS"/>
+                <w:bCs/>
+                <w:sz w:val="20"/>
+                <w:szCs w:val="22"/>
+                <w:lang w:val="es-MX"/>
+              </w:rPr>
+              <w:t xml:space="preserve">. </w:t>
+            </w:r>
+          </w:p>
+          <w:p>
+            <w:pPr>
+              <w:pStyle w:val="Sinespaciado"/>
+              <w:rPr>
+                <w:rFonts w:ascii="Avenir Book" w:eastAsia="Arial Unicode MS" w:hAnsi="Avenir Book" w:cs="Arial Unicode MS"/>
+                <w:bCs/>
+                <w:sz w:val="20"/>
+                <w:szCs w:val="22"/>
+                <w:lang w:val="es-MX"/>
+              </w:rPr>
+            </w:pPr>
+            <w:r>
+              <w:rPr>
+                <w:rFonts w:ascii="Avenir Book" w:eastAsia="Arial Unicode MS" w:hAnsi="Avenir Book" w:cs="Arial Unicode MS"/>
+                <w:bCs/>
+                <w:sz w:val="20"/>
+                <w:szCs w:val="22"/>
+                <w:lang w:val="es-MX"/>
+              </w:rPr>
+              <w:t xml:space="preserve">La distancia en km. Que recorre en 3.5 </w:t>
+            </w:r>
+            <w:proofErr w:type="spellStart"/>
+            <w:r>
+              <w:rPr>
+                <w:rFonts w:ascii="Avenir Book" w:eastAsia="Arial Unicode MS" w:hAnsi="Avenir Book" w:cs="Arial Unicode MS"/>
+                <w:bCs/>
+                <w:sz w:val="20"/>
+                <w:szCs w:val="22"/>
+                <w:lang w:val="es-MX"/>
+              </w:rPr>
+              <w:t>hrs</w:t>
+            </w:r>
+            <w:proofErr w:type="spellEnd"/>
+            <w:r>
+              <w:rPr>
+                <w:rFonts w:ascii="Avenir Book" w:eastAsia="Arial Unicode MS" w:hAnsi="Avenir Book" w:cs="Arial Unicode MS"/>
+                <w:bCs/>
+                <w:sz w:val="20"/>
+                <w:szCs w:val="22"/>
+                <w:lang w:val="es-MX"/>
+              </w:rPr>
+              <w:t>.</w:t>
+            </w:r>
+          </w:p>
+          <w:p>
+            <w:pPr>
+              <w:pStyle w:val="Sinespaciado"/>
+              <w:rPr>
+                <w:rFonts w:ascii="Avenir Book" w:eastAsia="Arial Unicode MS" w:hAnsi="Avenir Book" w:cs="Arial Unicode MS"/>
+                <w:bCs/>
+                <w:sz w:val="20"/>
+                <w:szCs w:val="22"/>
+                <w:lang w:val="es-MX"/>
+              </w:rPr>
+            </w:pPr>
+            <w:r>
+              <w:rPr>
+                <w:rFonts w:ascii="Avenir Book" w:eastAsia="Arial Unicode MS" w:hAnsi="Avenir Book" w:cs="Arial Unicode MS"/>
+                <w:bCs/>
+                <w:sz w:val="20"/>
+                <w:szCs w:val="22"/>
+                <w:lang w:val="es-MX"/>
+              </w:rPr>
+              <w:t>El tiempo en horas y minutos que requiere para recorrer 485 km es.</w:t>
+            </w:r>
           </w:p>
           <w:p>
             <w:pPr>
@@ -1910,6 +2316,16 @@
               </w:rPr>
               <w:t>Relación E/S:</w:t>
             </w:r>
+            <w:r>
+              <w:rPr>
+                <w:rFonts w:ascii="Avenir Book" w:eastAsia="Arial Unicode MS" w:hAnsi="Avenir Book" w:cs="Arial Unicode MS"/>
+                <w:bCs/>
+                <w:sz w:val="20"/>
+                <w:szCs w:val="22"/>
+                <w:lang w:val="es-MX"/>
+              </w:rPr>
+              <w:t xml:space="preserve"> velocidad=distancia/tiempo</w:t>
+            </w:r>
           </w:p>
           <w:p>
             <w:pPr>
@@ -1987,26 +2403,80 @@
                 <w:lang w:val="es-MX"/>
               </w:rPr>
             </w:pPr>
-          </w:p>
-          <w:p>
-            <w:pPr>
-              <w:pStyle w:val="Sinespaciado"/>
-              <w:rPr>
-                <w:rFonts w:ascii="Avenir Book" w:eastAsia="Arial Unicode MS" w:hAnsi="Avenir Book" w:cs="Arial Unicode MS"/>
-                <w:bCs/>
-                <w:sz w:val="20"/>
-                <w:szCs w:val="22"/>
-                <w:lang w:val="es-MX"/>
-              </w:rPr>
-            </w:pPr>
-            <w:r>
-              <w:rPr>
-                <w:rFonts w:ascii="Avenir Book" w:eastAsia="Arial Unicode MS" w:hAnsi="Avenir Book" w:cs="Arial Unicode MS"/>
-                <w:bCs/>
-                <w:sz w:val="20"/>
-                <w:szCs w:val="22"/>
-                <w:lang w:val="es-MX"/>
-              </w:rPr>
+            <w:r>
+              <w:rPr>
+                <w:noProof/>
+                <w:lang w:val="es-MX" w:eastAsia="es-MX"/>
+              </w:rPr>
+              <w:drawing>
+                <wp:inline distT="0" distB="0" distL="0" distR="0" wp14:anchorId="570696A4" wp14:editId="4554137E">
+                  <wp:extent cx="4267200" cy="2667000"/>
+                  <wp:effectExtent l="0" t="0" r="0" b="0"/>
+                  <wp:docPr id="4" name="Imagen 4"/>
+                  <wp:cNvGraphicFramePr>
+                    <a:graphicFrameLocks xmlns:a="http://schemas.openxmlformats.org/drawingml/2006/main" noChangeAspect="1"/>
+                  </wp:cNvGraphicFramePr>
+                  <a:graphic xmlns:a="http://schemas.openxmlformats.org/drawingml/2006/main">
+                    <a:graphicData uri="http://schemas.openxmlformats.org/drawingml/2006/picture">
+                      <pic:pic xmlns:pic="http://schemas.openxmlformats.org/drawingml/2006/picture">
+                        <pic:nvPicPr>
+                          <pic:cNvPr id="1" name=""/>
+                          <pic:cNvPicPr/>
+                        </pic:nvPicPr>
+                        <pic:blipFill>
+                          <a:blip r:embed="rId6"/>
+                          <a:stretch>
+                            <a:fillRect/>
+                          </a:stretch>
+                        </pic:blipFill>
+                        <pic:spPr>
+                          <a:xfrm>
+                            <a:off x="0" y="0"/>
+                            <a:ext cx="4267200" cy="2667000"/>
+                          </a:xfrm>
+                          <a:prstGeom prst="rect">
+                            <a:avLst/>
+                          </a:prstGeom>
+                        </pic:spPr>
+                      </pic:pic>
+                    </a:graphicData>
+                  </a:graphic>
+                </wp:inline>
+              </w:drawing>
+            </w:r>
+          </w:p>
+          <w:p>
+            <w:pPr>
+              <w:pStyle w:val="Sinespaciado"/>
+              <w:rPr>
+                <w:rFonts w:ascii="Avenir Book" w:eastAsia="Arial Unicode MS" w:hAnsi="Avenir Book" w:cs="Arial Unicode MS"/>
+                <w:bCs/>
+                <w:sz w:val="20"/>
+                <w:szCs w:val="22"/>
+                <w:lang w:val="es-MX"/>
+              </w:rPr>
+            </w:pPr>
+          </w:p>
+          <w:p>
+            <w:pPr>
+              <w:pStyle w:val="Sinespaciado"/>
+              <w:rPr>
+                <w:rFonts w:ascii="Avenir Book" w:eastAsia="Arial Unicode MS" w:hAnsi="Avenir Book" w:cs="Arial Unicode MS"/>
+                <w:bCs/>
+                <w:sz w:val="20"/>
+                <w:szCs w:val="22"/>
+                <w:lang w:val="es-MX"/>
+              </w:rPr>
+            </w:pPr>
+            <w:r>
+              <w:rPr>
+                <w:rFonts w:ascii="Avenir Book" w:eastAsia="Arial Unicode MS" w:hAnsi="Avenir Book" w:cs="Arial Unicode MS"/>
+                <w:bCs/>
+                <w:sz w:val="20"/>
+                <w:szCs w:val="22"/>
+                <w:lang w:val="es-MX"/>
+              </w:rPr>
+              <w:lastRenderedPageBreak/>
               <w:t xml:space="preserve">El programa lo </w:t>
             </w:r>
             <w:r>
@@ -2122,6 +2592,7 @@
                 <w:szCs w:val="20"/>
                 <w:lang w:val="es-MX"/>
               </w:rPr>
+              <w:lastRenderedPageBreak/>
               <w:t>Ejemplo de salida</w:t>
             </w:r>
             <w:r>
@@ -2399,6 +2870,25 @@
               </w:rPr>
               <w:t xml:space="preserve"> hrs.</w:t>
             </w:r>
+          </w:p>
+        </w:tc>
+      </w:tr>
+      <w:tr>
+        <w:tc>
+          <w:tcPr>
+            <w:tcW w:w="10220" w:type="dxa"/>
+          </w:tcPr>
+          <w:p>
+            <w:pPr>
+              <w:pStyle w:val="Sinespaciado"/>
+              <w:rPr>
+                <w:rFonts w:ascii="Avenir Book" w:eastAsia="Arial Unicode MS" w:hAnsi="Avenir Book" w:cs="Arial Unicode MS"/>
+                <w:bCs/>
+                <w:sz w:val="20"/>
+                <w:szCs w:val="20"/>
+                <w:lang w:val="es-MX"/>
+              </w:rPr>
+            </w:pPr>
           </w:p>
         </w:tc>
       </w:tr>
@@ -2736,7 +3226,7 @@
         <w:tblLook w:val="04A0" w:firstRow="1" w:lastRow="0" w:firstColumn="1" w:lastColumn="0" w:noHBand="0" w:noVBand="1"/>
       </w:tblPr>
       <w:tblGrid>
-        <w:gridCol w:w="10220"/>
+        <w:gridCol w:w="10070"/>
       </w:tblGrid>
       <w:tr>
         <w:trPr>
@@ -2800,6 +3290,16 @@
               </w:rPr>
               <w:t>Entradas:</w:t>
             </w:r>
+            <w:r>
+              <w:rPr>
+                <w:rFonts w:ascii="Avenir Book" w:eastAsia="Arial Unicode MS" w:hAnsi="Avenir Book" w:cs="Arial Unicode MS"/>
+                <w:bCs/>
+                <w:sz w:val="20"/>
+                <w:szCs w:val="22"/>
+                <w:lang w:val="es-MX"/>
+              </w:rPr>
+              <w:t xml:space="preserve"> Total de la comida.</w:t>
+            </w:r>
           </w:p>
           <w:p>
             <w:pPr>
@@ -2822,6 +3322,38 @@
               </w:rPr>
               <w:t>Salidas:</w:t>
             </w:r>
+            <w:r>
+              <w:rPr>
+                <w:rFonts w:ascii="Avenir Book" w:eastAsia="Arial Unicode MS" w:hAnsi="Avenir Book" w:cs="Arial Unicode MS"/>
+                <w:bCs/>
+                <w:sz w:val="20"/>
+                <w:szCs w:val="22"/>
+                <w:lang w:val="es-MX"/>
+              </w:rPr>
+              <w:t xml:space="preserve"> Subtotal, propina, </w:t>
+            </w:r>
+            <w:proofErr w:type="spellStart"/>
+            <w:r>
+              <w:rPr>
+                <w:rFonts w:ascii="Avenir Book" w:eastAsia="Arial Unicode MS" w:hAnsi="Avenir Book" w:cs="Arial Unicode MS"/>
+                <w:bCs/>
+                <w:sz w:val="20"/>
+                <w:szCs w:val="22"/>
+                <w:lang w:val="es-MX"/>
+              </w:rPr>
+              <w:t>iva</w:t>
+            </w:r>
+            <w:proofErr w:type="spellEnd"/>
+            <w:r>
+              <w:rPr>
+                <w:rFonts w:ascii="Avenir Book" w:eastAsia="Arial Unicode MS" w:hAnsi="Avenir Book" w:cs="Arial Unicode MS"/>
+                <w:bCs/>
+                <w:sz w:val="20"/>
+                <w:szCs w:val="22"/>
+                <w:lang w:val="es-MX"/>
+              </w:rPr>
+              <w:t xml:space="preserve">, total a pagar. </w:t>
+            </w:r>
           </w:p>
           <w:p>
             <w:pPr>
@@ -2844,6 +3376,58 @@
               </w:rPr>
               <w:t>Relación E/S:</w:t>
             </w:r>
+            <w:r>
+              <w:rPr>
+                <w:rFonts w:ascii="Avenir Book" w:eastAsia="Arial Unicode MS" w:hAnsi="Avenir Book" w:cs="Arial Unicode MS"/>
+                <w:bCs/>
+                <w:sz w:val="20"/>
+                <w:szCs w:val="22"/>
+                <w:lang w:val="es-MX"/>
+              </w:rPr>
+              <w:t xml:space="preserve"> </w:t>
+            </w:r>
+            <w:proofErr w:type="spellStart"/>
+            <w:r>
+              <w:rPr>
+                <w:rFonts w:ascii="Avenir Book" w:eastAsia="Arial Unicode MS" w:hAnsi="Avenir Book" w:cs="Arial Unicode MS"/>
+                <w:bCs/>
+                <w:sz w:val="20"/>
+                <w:szCs w:val="22"/>
+                <w:lang w:val="es-MX"/>
+              </w:rPr>
+              <w:t>totalComida</w:t>
+            </w:r>
+            <w:proofErr w:type="spellEnd"/>
+            <w:r>
+              <w:rPr>
+                <w:rFonts w:ascii="Avenir Book" w:eastAsia="Arial Unicode MS" w:hAnsi="Avenir Book" w:cs="Arial Unicode MS"/>
+                <w:bCs/>
+                <w:sz w:val="20"/>
+                <w:szCs w:val="22"/>
+                <w:lang w:val="es-MX"/>
+              </w:rPr>
+              <w:t>*1.13+totalC</w:t>
+            </w:r>
+            <w:r>
+              <w:rPr>
+                <w:rFonts w:ascii="Avenir Book" w:eastAsia="Arial Unicode MS" w:hAnsi="Avenir Book" w:cs="Arial Unicode MS"/>
+                <w:bCs/>
+                <w:sz w:val="20"/>
+                <w:szCs w:val="22"/>
+                <w:lang w:val="es-MX"/>
+              </w:rPr>
+              <w:t>omida*1.16</w:t>
+            </w:r>
+            <w:r>
+              <w:rPr>
+                <w:rFonts w:ascii="Avenir Book" w:eastAsia="Arial Unicode MS" w:hAnsi="Avenir Book" w:cs="Arial Unicode MS"/>
+                <w:bCs/>
+                <w:sz w:val="20"/>
+                <w:szCs w:val="22"/>
+                <w:lang w:val="es-MX"/>
+              </w:rPr>
+              <w:t>+totalAPagar</w:t>
+            </w:r>
           </w:p>
           <w:p>
             <w:pPr>
@@ -2908,6 +3492,71 @@
                 <w:lang w:val="es-MX"/>
               </w:rPr>
               <w:t xml:space="preserve"> (foto, captura de pantalla, texto, etc.)</w:t>
+            </w:r>
+          </w:p>
+          <w:p>
+            <w:pPr>
+              <w:pStyle w:val="Sinespaciado"/>
+              <w:rPr>
+                <w:rFonts w:ascii="Avenir Book" w:eastAsia="Arial Unicode MS" w:hAnsi="Avenir Book" w:cs="Arial Unicode MS"/>
+                <w:bCs/>
+                <w:sz w:val="20"/>
+                <w:szCs w:val="22"/>
+                <w:lang w:val="es-MX"/>
+              </w:rPr>
+            </w:pPr>
+          </w:p>
+          <w:p>
+            <w:pPr>
+              <w:pStyle w:val="Sinespaciado"/>
+              <w:rPr>
+                <w:rFonts w:ascii="Avenir Book" w:eastAsia="Arial Unicode MS" w:hAnsi="Avenir Book" w:cs="Arial Unicode MS"/>
+                <w:bCs/>
+                <w:sz w:val="20"/>
+                <w:szCs w:val="22"/>
+                <w:lang w:val="es-MX"/>
+              </w:rPr>
+            </w:pPr>
+            <w:r>
+              <w:rPr>
+                <w:noProof/>
+                <w:lang w:val="es-MX" w:eastAsia="es-MX"/>
+              </w:rPr>
+              <w:drawing>
+                <wp:inline distT="0" distB="0" distL="0" distR="0" wp14:anchorId="3EA3F0EB" wp14:editId="08A4B2CC">
+                  <wp:extent cx="3352800" cy="2095500"/>
+                  <wp:effectExtent l="0" t="0" r="0" b="0"/>
+                  <wp:docPr id="5" name="Imagen 5"/>
+                  <wp:cNvGraphicFramePr>
+                    <a:graphicFrameLocks xmlns:a="http://schemas.openxmlformats.org/drawingml/2006/main" noChangeAspect="1"/>
+                  </wp:cNvGraphicFramePr>
+                  <a:graphic xmlns:a="http://schemas.openxmlformats.org/drawingml/2006/main">
+                    <a:graphicData uri="http://schemas.openxmlformats.org/drawingml/2006/picture">
+                      <pic:pic xmlns:pic="http://schemas.openxmlformats.org/drawingml/2006/picture">
+                        <pic:nvPicPr>
+                          <pic:cNvPr id="1" name=""/>
+                          <pic:cNvPicPr/>
+                        </pic:nvPicPr>
+                        <pic:blipFill>
+                          <a:blip r:embed="rId7"/>
+                          <a:stretch>
+                            <a:fillRect/>
+                          </a:stretch>
+                        </pic:blipFill>
+                        <pic:spPr>
+                          <a:xfrm>
+                            <a:off x="0" y="0"/>
+                            <a:ext cx="3363947" cy="2102467"/>
+                          </a:xfrm>
+                          <a:prstGeom prst="rect">
+                            <a:avLst/>
+                          </a:prstGeom>
+                        </pic:spPr>
+                      </pic:pic>
+                    </a:graphicData>
+                  </a:graphic>
+                </wp:inline>
+              </w:drawing>
             </w:r>
           </w:p>
           <w:p>
@@ -3057,162 +3706,162 @@
                 <w:szCs w:val="20"/>
                 <w:lang w:val="es-MX"/>
               </w:rPr>
+              <w:t>Ejemplo</w:t>
+            </w:r>
+            <w:r>
+              <w:rPr>
+                <w:rFonts w:ascii="Avenir Book" w:eastAsia="Arial Unicode MS" w:hAnsi="Avenir Book" w:cs="Arial Unicode MS"/>
+                <w:bCs/>
+                <w:sz w:val="20"/>
+                <w:szCs w:val="20"/>
+                <w:lang w:val="es-MX"/>
+              </w:rPr>
+              <w:t>s</w:t>
+            </w:r>
+            <w:r>
+              <w:rPr>
+                <w:rFonts w:ascii="Avenir Book" w:eastAsia="Arial Unicode MS" w:hAnsi="Avenir Book" w:cs="Arial Unicode MS"/>
+                <w:bCs/>
+                <w:sz w:val="20"/>
+                <w:szCs w:val="20"/>
+                <w:lang w:val="es-MX"/>
+              </w:rPr>
+              <w:t xml:space="preserve"> de salida</w:t>
+            </w:r>
+            <w:r>
+              <w:rPr>
+                <w:rFonts w:ascii="Avenir Book" w:hAnsi="Avenir Book"/>
+                <w:sz w:val="20"/>
+                <w:szCs w:val="20"/>
+              </w:rPr>
+              <w:t>:</w:t>
+            </w:r>
+            <w:r>
+              <w:rPr>
+                <w:rFonts w:ascii="Avenir Book" w:hAnsi="Avenir Book"/>
+                <w:sz w:val="20"/>
+                <w:szCs w:val="20"/>
+              </w:rPr>
+              <w:t xml:space="preserve"> (mostrar centavos en las cantidades</w:t>
+            </w:r>
+            <w:r>
+              <w:rPr>
+                <w:rFonts w:ascii="Avenir Book" w:hAnsi="Avenir Book"/>
+                <w:sz w:val="20"/>
+                <w:szCs w:val="20"/>
+              </w:rPr>
+              <w:t xml:space="preserve"> (siempre dos decimales)</w:t>
+            </w:r>
+            <w:r>
+              <w:rPr>
+                <w:rFonts w:ascii="Avenir Book" w:hAnsi="Avenir Book"/>
+                <w:sz w:val="20"/>
+                <w:szCs w:val="20"/>
+              </w:rPr>
+              <w:t>)</w:t>
+            </w:r>
+          </w:p>
+          <w:p>
+            <w:pPr>
+              <w:pStyle w:val="Sinespaciado"/>
+              <w:rPr>
+                <w:rFonts w:ascii="Avenir Book" w:eastAsia="Arial Unicode MS" w:hAnsi="Avenir Book" w:cs="Arial Unicode MS"/>
+                <w:b/>
+                <w:bCs/>
+                <w:sz w:val="20"/>
+                <w:szCs w:val="22"/>
+                <w:lang w:val="es-MX"/>
+              </w:rPr>
+            </w:pPr>
+          </w:p>
+          <w:p>
+            <w:pPr>
+              <w:pStyle w:val="Sinespaciado"/>
+              <w:rPr>
+                <w:rFonts w:ascii="Consolas" w:eastAsia="Arial Unicode MS" w:hAnsi="Consolas" w:cs="Arial Unicode MS"/>
+                <w:b/>
+                <w:bCs/>
+                <w:sz w:val="20"/>
+                <w:szCs w:val="22"/>
+                <w:lang w:val="es-MX"/>
+              </w:rPr>
+            </w:pPr>
+            <w:r>
+              <w:rPr>
+                <w:rFonts w:ascii="Consolas" w:eastAsia="Arial Unicode MS" w:hAnsi="Consolas" w:cs="Arial Unicode MS"/>
+                <w:b/>
+                <w:bCs/>
+                <w:sz w:val="20"/>
+                <w:szCs w:val="22"/>
+                <w:lang w:val="es-MX"/>
+              </w:rPr>
+              <w:t xml:space="preserve">Costo de su comida: </w:t>
+            </w:r>
+            <w:r>
+              <w:rPr>
+                <w:rFonts w:ascii="Consolas" w:eastAsia="Arial Unicode MS" w:hAnsi="Consolas" w:cs="Arial Unicode MS"/>
+                <w:b/>
+                <w:bCs/>
+                <w:color w:val="FF0000"/>
+                <w:sz w:val="20"/>
+                <w:szCs w:val="22"/>
+                <w:lang w:val="es-MX"/>
+              </w:rPr>
+              <w:t>100</w:t>
+            </w:r>
+          </w:p>
+          <w:p>
+            <w:pPr>
+              <w:pStyle w:val="Sinespaciado"/>
+              <w:rPr>
+                <w:rFonts w:ascii="Consolas" w:eastAsia="Arial Unicode MS" w:hAnsi="Consolas" w:cs="Arial Unicode MS"/>
+                <w:bCs/>
+                <w:sz w:val="20"/>
+                <w:szCs w:val="22"/>
+                <w:lang w:val="es-MX"/>
+              </w:rPr>
+            </w:pPr>
+            <w:r>
+              <w:rPr>
+                <w:rFonts w:ascii="Consolas" w:eastAsia="Arial Unicode MS" w:hAnsi="Consolas" w:cs="Arial Unicode MS"/>
+                <w:bCs/>
+                <w:sz w:val="20"/>
+                <w:szCs w:val="22"/>
+                <w:lang w:val="es-MX"/>
+              </w:rPr>
+              <w:t>Propina: $13</w:t>
+            </w:r>
+            <w:r>
+              <w:rPr>
+                <w:rFonts w:ascii="Consolas" w:eastAsia="Arial Unicode MS" w:hAnsi="Consolas" w:cs="Arial Unicode MS"/>
+                <w:bCs/>
+                <w:sz w:val="20"/>
+                <w:szCs w:val="22"/>
+                <w:lang w:val="es-MX"/>
+              </w:rPr>
+              <w:t>.00</w:t>
+            </w:r>
+          </w:p>
+          <w:p>
+            <w:pPr>
+              <w:pStyle w:val="Sinespaciado"/>
+              <w:rPr>
+                <w:rFonts w:ascii="Consolas" w:eastAsia="Arial Unicode MS" w:hAnsi="Consolas" w:cs="Arial Unicode MS"/>
+                <w:bCs/>
+                <w:sz w:val="20"/>
+                <w:szCs w:val="22"/>
+                <w:lang w:val="es-MX"/>
+              </w:rPr>
+            </w:pPr>
+            <w:r>
+              <w:rPr>
+                <w:rFonts w:ascii="Consolas" w:eastAsia="Arial Unicode MS" w:hAnsi="Consolas" w:cs="Arial Unicode MS"/>
+                <w:bCs/>
+                <w:sz w:val="20"/>
+                <w:szCs w:val="22"/>
+                <w:lang w:val="es-MX"/>
+              </w:rPr>
               <w:lastRenderedPageBreak/>
-              <w:t>Ejemplo</w:t>
-            </w:r>
-            <w:r>
-              <w:rPr>
-                <w:rFonts w:ascii="Avenir Book" w:eastAsia="Arial Unicode MS" w:hAnsi="Avenir Book" w:cs="Arial Unicode MS"/>
-                <w:bCs/>
-                <w:sz w:val="20"/>
-                <w:szCs w:val="20"/>
-                <w:lang w:val="es-MX"/>
-              </w:rPr>
-              <w:t>s</w:t>
-            </w:r>
-            <w:r>
-              <w:rPr>
-                <w:rFonts w:ascii="Avenir Book" w:eastAsia="Arial Unicode MS" w:hAnsi="Avenir Book" w:cs="Arial Unicode MS"/>
-                <w:bCs/>
-                <w:sz w:val="20"/>
-                <w:szCs w:val="20"/>
-                <w:lang w:val="es-MX"/>
-              </w:rPr>
-              <w:t xml:space="preserve"> de salida</w:t>
-            </w:r>
-            <w:r>
-              <w:rPr>
-                <w:rFonts w:ascii="Avenir Book" w:hAnsi="Avenir Book"/>
-                <w:sz w:val="20"/>
-                <w:szCs w:val="20"/>
-              </w:rPr>
-              <w:t>:</w:t>
-            </w:r>
-            <w:r>
-              <w:rPr>
-                <w:rFonts w:ascii="Avenir Book" w:hAnsi="Avenir Book"/>
-                <w:sz w:val="20"/>
-                <w:szCs w:val="20"/>
-              </w:rPr>
-              <w:t xml:space="preserve"> (mostrar centavos en las cantidades</w:t>
-            </w:r>
-            <w:r>
-              <w:rPr>
-                <w:rFonts w:ascii="Avenir Book" w:hAnsi="Avenir Book"/>
-                <w:sz w:val="20"/>
-                <w:szCs w:val="20"/>
-              </w:rPr>
-              <w:t xml:space="preserve"> (siempre dos decimales)</w:t>
-            </w:r>
-            <w:r>
-              <w:rPr>
-                <w:rFonts w:ascii="Avenir Book" w:hAnsi="Avenir Book"/>
-                <w:sz w:val="20"/>
-                <w:szCs w:val="20"/>
-              </w:rPr>
-              <w:t>)</w:t>
-            </w:r>
-          </w:p>
-          <w:p>
-            <w:pPr>
-              <w:pStyle w:val="Sinespaciado"/>
-              <w:rPr>
-                <w:rFonts w:ascii="Avenir Book" w:eastAsia="Arial Unicode MS" w:hAnsi="Avenir Book" w:cs="Arial Unicode MS"/>
-                <w:b/>
-                <w:bCs/>
-                <w:sz w:val="20"/>
-                <w:szCs w:val="22"/>
-                <w:lang w:val="es-MX"/>
-              </w:rPr>
-            </w:pPr>
-          </w:p>
-          <w:p>
-            <w:pPr>
-              <w:pStyle w:val="Sinespaciado"/>
-              <w:rPr>
-                <w:rFonts w:ascii="Consolas" w:eastAsia="Arial Unicode MS" w:hAnsi="Consolas" w:cs="Arial Unicode MS"/>
-                <w:b/>
-                <w:bCs/>
-                <w:sz w:val="20"/>
-                <w:szCs w:val="22"/>
-                <w:lang w:val="es-MX"/>
-              </w:rPr>
-            </w:pPr>
-            <w:r>
-              <w:rPr>
-                <w:rFonts w:ascii="Consolas" w:eastAsia="Arial Unicode MS" w:hAnsi="Consolas" w:cs="Arial Unicode MS"/>
-                <w:b/>
-                <w:bCs/>
-                <w:sz w:val="20"/>
-                <w:szCs w:val="22"/>
-                <w:lang w:val="es-MX"/>
-              </w:rPr>
-              <w:t xml:space="preserve">Costo de su comida: </w:t>
-            </w:r>
-            <w:r>
-              <w:rPr>
-                <w:rFonts w:ascii="Consolas" w:eastAsia="Arial Unicode MS" w:hAnsi="Consolas" w:cs="Arial Unicode MS"/>
-                <w:b/>
-                <w:bCs/>
-                <w:color w:val="FF0000"/>
-                <w:sz w:val="20"/>
-                <w:szCs w:val="22"/>
-                <w:lang w:val="es-MX"/>
-              </w:rPr>
-              <w:t>100</w:t>
-            </w:r>
-          </w:p>
-          <w:p>
-            <w:pPr>
-              <w:pStyle w:val="Sinespaciado"/>
-              <w:rPr>
-                <w:rFonts w:ascii="Consolas" w:eastAsia="Arial Unicode MS" w:hAnsi="Consolas" w:cs="Arial Unicode MS"/>
-                <w:bCs/>
-                <w:sz w:val="20"/>
-                <w:szCs w:val="22"/>
-                <w:lang w:val="es-MX"/>
-              </w:rPr>
-            </w:pPr>
-            <w:r>
-              <w:rPr>
-                <w:rFonts w:ascii="Consolas" w:eastAsia="Arial Unicode MS" w:hAnsi="Consolas" w:cs="Arial Unicode MS"/>
-                <w:bCs/>
-                <w:sz w:val="20"/>
-                <w:szCs w:val="22"/>
-                <w:lang w:val="es-MX"/>
-              </w:rPr>
-              <w:t>Propina: $13</w:t>
-            </w:r>
-            <w:r>
-              <w:rPr>
-                <w:rFonts w:ascii="Consolas" w:eastAsia="Arial Unicode MS" w:hAnsi="Consolas" w:cs="Arial Unicode MS"/>
-                <w:bCs/>
-                <w:sz w:val="20"/>
-                <w:szCs w:val="22"/>
-                <w:lang w:val="es-MX"/>
-              </w:rPr>
-              <w:t>.00</w:t>
-            </w:r>
-          </w:p>
-          <w:p>
-            <w:pPr>
-              <w:pStyle w:val="Sinespaciado"/>
-              <w:rPr>
-                <w:rFonts w:ascii="Consolas" w:eastAsia="Arial Unicode MS" w:hAnsi="Consolas" w:cs="Arial Unicode MS"/>
-                <w:bCs/>
-                <w:sz w:val="20"/>
-                <w:szCs w:val="22"/>
-                <w:lang w:val="es-MX"/>
-              </w:rPr>
-            </w:pPr>
-            <w:r>
-              <w:rPr>
-                <w:rFonts w:ascii="Consolas" w:eastAsia="Arial Unicode MS" w:hAnsi="Consolas" w:cs="Arial Unicode MS"/>
-                <w:bCs/>
-                <w:sz w:val="20"/>
-                <w:szCs w:val="22"/>
-                <w:lang w:val="es-MX"/>
-              </w:rPr>
               <w:t>IVA: $1</w:t>
             </w:r>
             <w:r>
@@ -3797,7 +4446,7 @@
         <w:tblLook w:val="04A0" w:firstRow="1" w:lastRow="0" w:firstColumn="1" w:lastColumn="0" w:noHBand="0" w:noVBand="1"/>
       </w:tblPr>
       <w:tblGrid>
-        <w:gridCol w:w="10220"/>
+        <w:gridCol w:w="10070"/>
       </w:tblGrid>
       <w:tr>
         <w:tc>
@@ -3858,18 +4507,30 @@
               </w:rPr>
               <w:t>Entradas:</w:t>
             </w:r>
-          </w:p>
-          <w:p>
-            <w:pPr>
-              <w:pStyle w:val="Sinespaciado"/>
-              <w:rPr>
-                <w:rFonts w:ascii="Avenir Book" w:eastAsia="Arial Unicode MS" w:hAnsi="Avenir Book" w:cs="Arial Unicode MS"/>
-                <w:bCs/>
-                <w:sz w:val="20"/>
-                <w:szCs w:val="22"/>
-                <w:lang w:val="es-MX"/>
-              </w:rPr>
-            </w:pPr>
+            <w:r>
+              <w:rPr>
+                <w:rFonts w:ascii="Avenir Book" w:eastAsia="Arial Unicode MS" w:hAnsi="Avenir Book" w:cs="Arial Unicode MS"/>
+                <w:bCs/>
+                <w:sz w:val="20"/>
+                <w:szCs w:val="22"/>
+                <w:lang w:val="es-MX"/>
+              </w:rPr>
+              <w:t xml:space="preserve"> Número de hombres inscritos, número de mujeres inscritas.</w:t>
+            </w:r>
+          </w:p>
+          <w:p>
+            <w:pPr>
+              <w:pStyle w:val="Sinespaciado"/>
+              <w:rPr>
+                <w:rFonts w:ascii="Avenir Book" w:eastAsia="Arial Unicode MS" w:hAnsi="Avenir Book" w:cs="Arial Unicode MS"/>
+                <w:bCs/>
+                <w:sz w:val="20"/>
+                <w:szCs w:val="22"/>
+                <w:lang w:val="es-MX"/>
+              </w:rPr>
+            </w:pPr>
+            <w:proofErr w:type="spellStart"/>
+            <w:proofErr w:type="gramStart"/>
             <w:r>
               <w:rPr>
                 <w:rFonts w:ascii="Avenir Book" w:eastAsia="Arial Unicode MS" w:hAnsi="Avenir Book" w:cs="Arial Unicode MS"/>
@@ -3880,6 +4541,28 @@
               </w:rPr>
               <w:t>Salidas:</w:t>
             </w:r>
+            <w:r>
+              <w:rPr>
+                <w:rFonts w:ascii="Avenir Book" w:eastAsia="Arial Unicode MS" w:hAnsi="Avenir Book" w:cs="Arial Unicode MS"/>
+                <w:bCs/>
+                <w:sz w:val="20"/>
+                <w:szCs w:val="22"/>
+                <w:lang w:val="es-MX"/>
+              </w:rPr>
+              <w:t>Numero</w:t>
+            </w:r>
+            <w:proofErr w:type="spellEnd"/>
+            <w:proofErr w:type="gramEnd"/>
+            <w:r>
+              <w:rPr>
+                <w:rFonts w:ascii="Avenir Book" w:eastAsia="Arial Unicode MS" w:hAnsi="Avenir Book" w:cs="Arial Unicode MS"/>
+                <w:bCs/>
+                <w:sz w:val="20"/>
+                <w:szCs w:val="22"/>
+                <w:lang w:val="es-MX"/>
+              </w:rPr>
+              <w:t xml:space="preserve"> total de alumnos, porcentaje de mujeres, porcentaje de hombres.</w:t>
+            </w:r>
           </w:p>
           <w:p>
             <w:pPr>
@@ -3902,6 +4585,150 @@
               </w:rPr>
               <w:t>Relación E/S:</w:t>
             </w:r>
+            <w:r>
+              <w:rPr>
+                <w:rFonts w:ascii="Avenir Book" w:eastAsia="Arial Unicode MS" w:hAnsi="Avenir Book" w:cs="Arial Unicode MS"/>
+                <w:bCs/>
+                <w:sz w:val="20"/>
+                <w:szCs w:val="22"/>
+                <w:lang w:val="es-MX"/>
+              </w:rPr>
+              <w:t xml:space="preserve"> Número de hombres inscritos + número de mujeres inscritas = 100%</w:t>
+            </w:r>
+          </w:p>
+          <w:p>
+            <w:pPr>
+              <w:pStyle w:val="Sinespaciado"/>
+              <w:rPr>
+                <w:rFonts w:ascii="Avenir Book" w:eastAsia="Arial Unicode MS" w:hAnsi="Avenir Book" w:cs="Arial Unicode MS"/>
+                <w:bCs/>
+                <w:sz w:val="20"/>
+                <w:szCs w:val="22"/>
+                <w:lang w:val="es-MX"/>
+              </w:rPr>
+            </w:pPr>
+            <w:proofErr w:type="spellStart"/>
+            <w:r>
+              <w:rPr>
+                <w:rFonts w:ascii="Avenir Book" w:eastAsia="Arial Unicode MS" w:hAnsi="Avenir Book" w:cs="Arial Unicode MS"/>
+                <w:bCs/>
+                <w:sz w:val="20"/>
+                <w:szCs w:val="22"/>
+                <w:lang w:val="es-MX"/>
+              </w:rPr>
+              <w:t>Hombres+mujeres</w:t>
+            </w:r>
+            <w:proofErr w:type="spellEnd"/>
+            <w:r>
+              <w:rPr>
+                <w:rFonts w:ascii="Avenir Book" w:eastAsia="Arial Unicode MS" w:hAnsi="Avenir Book" w:cs="Arial Unicode MS"/>
+                <w:bCs/>
+                <w:sz w:val="20"/>
+                <w:szCs w:val="22"/>
+                <w:lang w:val="es-MX"/>
+              </w:rPr>
+              <w:t>=100 por lo tanto hombres = x</w:t>
+            </w:r>
+          </w:p>
+          <w:p>
+            <w:pPr>
+              <w:pStyle w:val="Sinespaciado"/>
+              <w:rPr>
+                <w:rFonts w:ascii="Avenir Book" w:eastAsia="Arial Unicode MS" w:hAnsi="Avenir Book" w:cs="Arial Unicode MS"/>
+                <w:bCs/>
+                <w:sz w:val="20"/>
+                <w:szCs w:val="22"/>
+                <w:lang w:val="es-MX"/>
+              </w:rPr>
+            </w:pPr>
+            <w:proofErr w:type="spellStart"/>
+            <w:r>
+              <w:rPr>
+                <w:rFonts w:ascii="Avenir Book" w:eastAsia="Arial Unicode MS" w:hAnsi="Avenir Book" w:cs="Arial Unicode MS"/>
+                <w:bCs/>
+                <w:sz w:val="20"/>
+                <w:szCs w:val="22"/>
+                <w:lang w:val="es-MX"/>
+              </w:rPr>
+              <w:t>Ho</w:t>
+            </w:r>
+            <w:r>
+              <w:rPr>
+                <w:rFonts w:ascii="Avenir Book" w:eastAsia="Arial Unicode MS" w:hAnsi="Avenir Book" w:cs="Arial Unicode MS"/>
+                <w:bCs/>
+                <w:sz w:val="20"/>
+                <w:szCs w:val="22"/>
+                <w:lang w:val="es-MX"/>
+              </w:rPr>
+              <w:t>mbres+mujeres</w:t>
+            </w:r>
+            <w:proofErr w:type="spellEnd"/>
+            <w:r>
+              <w:rPr>
+                <w:rFonts w:ascii="Avenir Book" w:eastAsia="Arial Unicode MS" w:hAnsi="Avenir Book" w:cs="Arial Unicode MS"/>
+                <w:bCs/>
+                <w:sz w:val="20"/>
+                <w:szCs w:val="22"/>
+                <w:lang w:val="es-MX"/>
+              </w:rPr>
+              <w:t>=100 por lo tanto</w:t>
+            </w:r>
+            <w:r>
+              <w:rPr>
+                <w:rFonts w:ascii="Avenir Book" w:eastAsia="Arial Unicode MS" w:hAnsi="Avenir Book" w:cs="Arial Unicode MS"/>
+                <w:bCs/>
+                <w:sz w:val="20"/>
+                <w:szCs w:val="22"/>
+                <w:lang w:val="es-MX"/>
+              </w:rPr>
+              <w:t xml:space="preserve"> </w:t>
+            </w:r>
+            <w:r>
+              <w:rPr>
+                <w:rFonts w:ascii="Avenir Book" w:eastAsia="Arial Unicode MS" w:hAnsi="Avenir Book" w:cs="Arial Unicode MS"/>
+                <w:bCs/>
+                <w:sz w:val="20"/>
+                <w:szCs w:val="22"/>
+                <w:lang w:val="es-MX"/>
+              </w:rPr>
+              <w:t>mujeres = y</w:t>
+            </w:r>
+          </w:p>
+          <w:p>
+            <w:pPr>
+              <w:pStyle w:val="Sinespaciado"/>
+              <w:rPr>
+                <w:rFonts w:ascii="Avenir Book" w:eastAsia="Arial Unicode MS" w:hAnsi="Avenir Book" w:cs="Arial Unicode MS"/>
+                <w:bCs/>
+                <w:sz w:val="20"/>
+                <w:szCs w:val="22"/>
+                <w:lang w:val="es-MX"/>
+              </w:rPr>
+            </w:pPr>
+          </w:p>
+          <w:p>
+            <w:pPr>
+              <w:pStyle w:val="Sinespaciado"/>
+              <w:rPr>
+                <w:rFonts w:ascii="Avenir Book" w:eastAsia="Arial Unicode MS" w:hAnsi="Avenir Book" w:cs="Arial Unicode MS"/>
+                <w:bCs/>
+                <w:sz w:val="20"/>
+                <w:szCs w:val="22"/>
+                <w:lang w:val="es-MX"/>
+              </w:rPr>
+            </w:pPr>
+          </w:p>
+          <w:p>
+            <w:pPr>
+              <w:pStyle w:val="Sinespaciado"/>
+              <w:rPr>
+                <w:rFonts w:ascii="Avenir Book" w:eastAsia="Arial Unicode MS" w:hAnsi="Avenir Book" w:cs="Arial Unicode MS"/>
+                <w:bCs/>
+                <w:sz w:val="20"/>
+                <w:szCs w:val="22"/>
+                <w:lang w:val="es-MX"/>
+              </w:rPr>
+            </w:pPr>
           </w:p>
           <w:p>
             <w:pPr>
@@ -3966,6 +4793,59 @@
                 <w:lang w:val="es-MX"/>
               </w:rPr>
               <w:t xml:space="preserve"> (foto, captura de pantalla, texto, etc.)</w:t>
+            </w:r>
+          </w:p>
+          <w:p>
+            <w:pPr>
+              <w:pStyle w:val="Sinespaciado"/>
+              <w:rPr>
+                <w:rFonts w:ascii="Avenir Book" w:eastAsia="Arial Unicode MS" w:hAnsi="Avenir Book" w:cs="Arial Unicode MS"/>
+                <w:bCs/>
+                <w:sz w:val="20"/>
+                <w:szCs w:val="22"/>
+                <w:lang w:val="es-MX"/>
+              </w:rPr>
+            </w:pPr>
+            <w:r>
+              <w:rPr>
+                <w:noProof/>
+                <w:lang w:val="es-MX" w:eastAsia="es-MX"/>
+              </w:rPr>
+              <w:drawing>
+                <wp:inline distT="0" distB="0" distL="0" distR="0" wp14:anchorId="09DCD05D" wp14:editId="6B2DAF91">
+                  <wp:extent cx="3520440" cy="2200275"/>
+                  <wp:effectExtent l="0" t="0" r="3810" b="9525"/>
+                  <wp:docPr id="6" name="Imagen 6"/>
+                  <wp:cNvGraphicFramePr>
+                    <a:graphicFrameLocks xmlns:a="http://schemas.openxmlformats.org/drawingml/2006/main" noChangeAspect="1"/>
+                  </wp:cNvGraphicFramePr>
+                  <a:graphic xmlns:a="http://schemas.openxmlformats.org/drawingml/2006/main">
+                    <a:graphicData uri="http://schemas.openxmlformats.org/drawingml/2006/picture">
+                      <pic:pic xmlns:pic="http://schemas.openxmlformats.org/drawingml/2006/picture">
+                        <pic:nvPicPr>
+                          <pic:cNvPr id="1" name=""/>
+                          <pic:cNvPicPr/>
+                        </pic:nvPicPr>
+                        <pic:blipFill>
+                          <a:blip r:embed="rId8"/>
+                          <a:stretch>
+                            <a:fillRect/>
+                          </a:stretch>
+                        </pic:blipFill>
+                        <pic:spPr>
+                          <a:xfrm>
+                            <a:off x="0" y="0"/>
+                            <a:ext cx="3546850" cy="2216781"/>
+                          </a:xfrm>
+                          <a:prstGeom prst="rect">
+                            <a:avLst/>
+                          </a:prstGeom>
+                        </pic:spPr>
+                      </pic:pic>
+                    </a:graphicData>
+                  </a:graphic>
+                </wp:inline>
+              </w:drawing>
             </w:r>
           </w:p>
           <w:p>
@@ -4126,6 +5006,7 @@
                 <w:szCs w:val="20"/>
                 <w:lang w:val="es-MX"/>
               </w:rPr>
+              <w:lastRenderedPageBreak/>
               <w:t>Ejemplo de salida</w:t>
             </w:r>
             <w:r>
@@ -4461,7 +5342,6 @@
           <w:sz w:val="22"/>
           <w:szCs w:val="22"/>
         </w:rPr>
-        <w:lastRenderedPageBreak/>
         <w:t>5. Elabora un algoritmo y escribe un programa que calcula la distancia entre dos puntos.</w:t>
       </w:r>
     </w:p>
@@ -4610,7 +5490,7 @@
         <w:rPr>
           <w:rFonts w:ascii="Times New Roman" w:eastAsia="Times New Roman" w:hAnsi="Times New Roman" w:cs="Times New Roman"/>
           <w:noProof/>
-          <w:lang w:eastAsia="es-ES_tradnl"/>
+          <w:lang w:val="es-MX" w:eastAsia="es-MX"/>
         </w:rPr>
         <w:drawing>
           <wp:inline distT="0" distB="0" distL="0" distR="0" wp14:anchorId="39CFA5D8" wp14:editId="6E1A32C0">
@@ -4630,7 +5510,7 @@
                     </pic:cNvPicPr>
                   </pic:nvPicPr>
                   <pic:blipFill>
-                    <a:blip r:embed="rId5">
+                    <a:blip r:embed="rId9">
                       <a:extLst>
                         <a:ext uri="{28A0092B-C50C-407E-A947-70E740481C1C}">
                           <a14:useLocalDpi xmlns:a14="http://schemas.microsoft.com/office/drawing/2010/main" val="0"/>
@@ -4679,7 +5559,7 @@
         <w:rPr>
           <w:rFonts w:ascii="Times New Roman" w:eastAsia="Times New Roman" w:hAnsi="Times New Roman" w:cs="Times New Roman"/>
           <w:noProof/>
-          <w:lang w:eastAsia="es-ES_tradnl"/>
+          <w:lang w:val="es-MX" w:eastAsia="es-MX"/>
         </w:rPr>
         <w:drawing>
           <wp:inline distT="0" distB="0" distL="0" distR="0" wp14:anchorId="7E19D413" wp14:editId="3FE9E57F">
@@ -4697,7 +5577,7 @@
                     <pic:cNvPicPr/>
                   </pic:nvPicPr>
                   <pic:blipFill>
-                    <a:blip r:embed="rId6"/>
+                    <a:blip r:embed="rId10"/>
                     <a:stretch>
                       <a:fillRect/>
                     </a:stretch>
@@ -4744,7 +5624,7 @@
         <w:tblLook w:val="04A0" w:firstRow="1" w:lastRow="0" w:firstColumn="1" w:lastColumn="0" w:noHBand="0" w:noVBand="1"/>
       </w:tblPr>
       <w:tblGrid>
-        <w:gridCol w:w="10220"/>
+        <w:gridCol w:w="10070"/>
       </w:tblGrid>
       <w:tr>
         <w:tc>
@@ -4805,18 +5685,30 @@
               </w:rPr>
               <w:t>Entradas:</w:t>
             </w:r>
-          </w:p>
-          <w:p>
-            <w:pPr>
-              <w:pStyle w:val="Sinespaciado"/>
-              <w:rPr>
-                <w:rFonts w:ascii="Avenir Book" w:eastAsia="Arial Unicode MS" w:hAnsi="Avenir Book" w:cs="Arial Unicode MS"/>
-                <w:bCs/>
-                <w:sz w:val="20"/>
-                <w:szCs w:val="22"/>
-                <w:lang w:val="es-MX"/>
-              </w:rPr>
-            </w:pPr>
+            <w:r>
+              <w:rPr>
+                <w:rFonts w:ascii="Avenir Book" w:eastAsia="Arial Unicode MS" w:hAnsi="Avenir Book" w:cs="Arial Unicode MS"/>
+                <w:bCs/>
+                <w:sz w:val="20"/>
+                <w:szCs w:val="22"/>
+                <w:lang w:val="es-MX"/>
+              </w:rPr>
+              <w:t xml:space="preserve"> coordenadas del primer punto, coordenadas del segundo punto. </w:t>
+            </w:r>
+          </w:p>
+          <w:p>
+            <w:pPr>
+              <w:pStyle w:val="Sinespaciado"/>
+              <w:rPr>
+                <w:rFonts w:ascii="Avenir Book" w:eastAsia="Arial Unicode MS" w:hAnsi="Avenir Book" w:cs="Arial Unicode MS"/>
+                <w:bCs/>
+                <w:sz w:val="20"/>
+                <w:szCs w:val="22"/>
+                <w:lang w:val="es-MX"/>
+              </w:rPr>
+            </w:pPr>
+            <w:proofErr w:type="spellStart"/>
+            <w:proofErr w:type="gramStart"/>
             <w:r>
               <w:rPr>
                 <w:rFonts w:ascii="Avenir Book" w:eastAsia="Arial Unicode MS" w:hAnsi="Avenir Book" w:cs="Arial Unicode MS"/>
@@ -4827,6 +5719,28 @@
               </w:rPr>
               <w:t>Salidas:</w:t>
             </w:r>
+            <w:r>
+              <w:rPr>
+                <w:rFonts w:ascii="Avenir Book" w:eastAsia="Arial Unicode MS" w:hAnsi="Avenir Book" w:cs="Arial Unicode MS"/>
+                <w:bCs/>
+                <w:sz w:val="20"/>
+                <w:szCs w:val="22"/>
+                <w:lang w:val="es-MX"/>
+              </w:rPr>
+              <w:t>distancia</w:t>
+            </w:r>
+            <w:proofErr w:type="spellEnd"/>
+            <w:proofErr w:type="gramEnd"/>
+            <w:r>
+              <w:rPr>
+                <w:rFonts w:ascii="Avenir Book" w:eastAsia="Arial Unicode MS" w:hAnsi="Avenir Book" w:cs="Arial Unicode MS"/>
+                <w:bCs/>
+                <w:sz w:val="20"/>
+                <w:szCs w:val="22"/>
+                <w:lang w:val="es-MX"/>
+              </w:rPr>
+              <w:t xml:space="preserve"> entre los dos puntos</w:t>
+            </w:r>
           </w:p>
           <w:p>
             <w:pPr>
@@ -4849,6 +5763,90 @@
               </w:rPr>
               <w:t>Relación E/S:</w:t>
             </w:r>
+            <w:r>
+              <w:rPr>
+                <w:rFonts w:ascii="Avenir Book" w:eastAsia="Arial Unicode MS" w:hAnsi="Avenir Book" w:cs="Arial Unicode MS"/>
+                <w:bCs/>
+                <w:sz w:val="20"/>
+                <w:szCs w:val="22"/>
+                <w:lang w:val="es-MX"/>
+              </w:rPr>
+              <w:t xml:space="preserve"> (((x2-x</w:t>
+            </w:r>
+            <w:proofErr w:type="gramStart"/>
+            <w:r>
+              <w:rPr>
+                <w:rFonts w:ascii="Avenir Book" w:eastAsia="Arial Unicode MS" w:hAnsi="Avenir Book" w:cs="Arial Unicode MS"/>
+                <w:bCs/>
+                <w:sz w:val="20"/>
+                <w:szCs w:val="22"/>
+                <w:lang w:val="es-MX"/>
+              </w:rPr>
+              <w:t>1)*</w:t>
+            </w:r>
+            <w:proofErr w:type="gramEnd"/>
+            <w:r>
+              <w:rPr>
+                <w:rFonts w:ascii="Avenir Book" w:eastAsia="Arial Unicode MS" w:hAnsi="Avenir Book" w:cs="Arial Unicode MS"/>
+                <w:bCs/>
+                <w:sz w:val="20"/>
+                <w:szCs w:val="22"/>
+                <w:lang w:val="es-MX"/>
+              </w:rPr>
+              <w:t xml:space="preserve">*2)+ </w:t>
+            </w:r>
+            <w:r>
+              <w:rPr>
+                <w:rFonts w:ascii="Avenir Book" w:eastAsia="Arial Unicode MS" w:hAnsi="Avenir Book" w:cs="Arial Unicode MS"/>
+                <w:bCs/>
+                <w:sz w:val="20"/>
+                <w:szCs w:val="22"/>
+                <w:lang w:val="es-MX"/>
+              </w:rPr>
+              <w:t>((</w:t>
+            </w:r>
+            <w:r>
+              <w:rPr>
+                <w:rFonts w:ascii="Avenir Book" w:eastAsia="Arial Unicode MS" w:hAnsi="Avenir Book" w:cs="Arial Unicode MS"/>
+                <w:bCs/>
+                <w:sz w:val="20"/>
+                <w:szCs w:val="22"/>
+                <w:lang w:val="es-MX"/>
+              </w:rPr>
+              <w:t>y2-y</w:t>
+            </w:r>
+            <w:r>
+              <w:rPr>
+                <w:rFonts w:ascii="Avenir Book" w:eastAsia="Arial Unicode MS" w:hAnsi="Avenir Book" w:cs="Arial Unicode MS"/>
+                <w:bCs/>
+                <w:sz w:val="20"/>
+                <w:szCs w:val="22"/>
+                <w:lang w:val="es-MX"/>
+              </w:rPr>
+              <w:t>1)**2</w:t>
+            </w:r>
+            <w:r>
+              <w:rPr>
+                <w:rFonts w:ascii="Avenir Book" w:eastAsia="Arial Unicode MS" w:hAnsi="Avenir Book" w:cs="Arial Unicode MS"/>
+                <w:bCs/>
+                <w:sz w:val="20"/>
+                <w:szCs w:val="22"/>
+                <w:lang w:val="es-MX"/>
+              </w:rPr>
+              <w:t>))**0.5</w:t>
+            </w:r>
+          </w:p>
+          <w:p>
+            <w:pPr>
+              <w:pStyle w:val="Sinespaciado"/>
+              <w:rPr>
+                <w:rFonts w:ascii="Avenir Book" w:eastAsia="Arial Unicode MS" w:hAnsi="Avenir Book" w:cs="Arial Unicode MS"/>
+                <w:bCs/>
+                <w:sz w:val="20"/>
+                <w:szCs w:val="22"/>
+                <w:lang w:val="es-MX"/>
+              </w:rPr>
+            </w:pPr>
           </w:p>
           <w:p>
             <w:pPr>
@@ -4914,6 +5912,61 @@
               </w:rPr>
               <w:t xml:space="preserve"> (foto, captura de pantalla, texto, etc.)</w:t>
             </w:r>
+          </w:p>
+          <w:p>
+            <w:pPr>
+              <w:pStyle w:val="Sinespaciado"/>
+              <w:rPr>
+                <w:rFonts w:ascii="Avenir Book" w:eastAsia="Arial Unicode MS" w:hAnsi="Avenir Book" w:cs="Arial Unicode MS"/>
+                <w:bCs/>
+                <w:sz w:val="20"/>
+                <w:szCs w:val="22"/>
+                <w:lang w:val="es-MX"/>
+              </w:rPr>
+            </w:pPr>
+            <w:bookmarkStart w:id="0" w:name="_GoBack"/>
+            <w:r>
+              <w:rPr>
+                <w:noProof/>
+                <w:lang w:val="es-MX" w:eastAsia="es-MX"/>
+              </w:rPr>
+              <w:drawing>
+                <wp:inline distT="0" distB="0" distL="0" distR="0" wp14:anchorId="6FD7ED12" wp14:editId="28ADD61C">
+                  <wp:extent cx="2962275" cy="1851422"/>
+                  <wp:effectExtent l="0" t="0" r="0" b="0"/>
+                  <wp:docPr id="9" name="Imagen 9"/>
+                  <wp:cNvGraphicFramePr>
+                    <a:graphicFrameLocks xmlns:a="http://schemas.openxmlformats.org/drawingml/2006/main" noChangeAspect="1"/>
+                  </wp:cNvGraphicFramePr>
+                  <a:graphic xmlns:a="http://schemas.openxmlformats.org/drawingml/2006/main">
+                    <a:graphicData uri="http://schemas.openxmlformats.org/drawingml/2006/picture">
+                      <pic:pic xmlns:pic="http://schemas.openxmlformats.org/drawingml/2006/picture">
+                        <pic:nvPicPr>
+                          <pic:cNvPr id="1" name=""/>
+                          <pic:cNvPicPr/>
+                        </pic:nvPicPr>
+                        <pic:blipFill>
+                          <a:blip r:embed="rId11"/>
+                          <a:stretch>
+                            <a:fillRect/>
+                          </a:stretch>
+                        </pic:blipFill>
+                        <pic:spPr>
+                          <a:xfrm>
+                            <a:off x="0" y="0"/>
+                            <a:ext cx="2967550" cy="1854719"/>
+                          </a:xfrm>
+                          <a:prstGeom prst="rect">
+                            <a:avLst/>
+                          </a:prstGeom>
+                        </pic:spPr>
+                      </pic:pic>
+                    </a:graphicData>
+                  </a:graphic>
+                </wp:inline>
+              </w:drawing>
+            </w:r>
+            <w:bookmarkEnd w:id="0"/>
           </w:p>
           <w:p>
             <w:pPr>
@@ -5282,6 +6335,7 @@
                 <w:szCs w:val="22"/>
                 <w:lang w:val="es-MX"/>
               </w:rPr>
+              <w:lastRenderedPageBreak/>
               <w:t>x2:</w:t>
             </w:r>
             <w:r>
@@ -5617,7 +6671,7 @@
         <w:tblLook w:val="04A0" w:firstRow="1" w:lastRow="0" w:firstColumn="1" w:lastColumn="0" w:noHBand="0" w:noVBand="1"/>
       </w:tblPr>
       <w:tblGrid>
-        <w:gridCol w:w="10220"/>
+        <w:gridCol w:w="10070"/>
       </w:tblGrid>
       <w:tr>
         <w:tc>
@@ -6008,7 +7062,7 @@
         <w:tblLook w:val="04A0" w:firstRow="1" w:lastRow="0" w:firstColumn="1" w:lastColumn="0" w:noHBand="0" w:noVBand="1"/>
       </w:tblPr>
       <w:tblGrid>
-        <w:gridCol w:w="10220"/>
+        <w:gridCol w:w="10070"/>
       </w:tblGrid>
       <w:tr>
         <w:tc>
@@ -6399,6 +7453,7 @@
           <w:b/>
           <w:szCs w:val="22"/>
         </w:rPr>
+        <w:lastRenderedPageBreak/>
         <w:t xml:space="preserve">Evaluación. </w:t>
       </w:r>
     </w:p>
@@ -6462,7 +7517,7 @@
     </w:p>
     <w:tbl>
       <w:tblPr>
-        <w:tblStyle w:val="Tablaconcuadrcula5oscura-nfasis2"/>
+        <w:tblStyle w:val="Tabladecuadrcula5oscura-nfasis2"/>
         <w:tblW w:w="0" w:type="auto"/>
         <w:tblLook w:val="04A0" w:firstRow="1" w:lastRow="0" w:firstColumn="1" w:lastColumn="0" w:noHBand="0" w:noVBand="1"/>
       </w:tblPr>
@@ -7248,17 +8303,7 @@
           <w:sz w:val="22"/>
           <w:szCs w:val="22"/>
         </w:rPr>
-        <w:t xml:space="preserve"> y hast</w:t>
-      </w:r>
-      <w:bookmarkStart w:id="0" w:name="_GoBack"/>
-      <w:bookmarkEnd w:id="0"/>
-      <w:r>
-        <w:rPr>
-          <w:rFonts w:ascii="Avenir Book" w:eastAsia="Arial Unicode MS" w:hAnsi="Avenir Book" w:cs="Arial Unicode MS"/>
-          <w:sz w:val="22"/>
-          <w:szCs w:val="22"/>
-        </w:rPr>
-        <w:t>a 120 XP</w:t>
+        <w:t xml:space="preserve"> y hasta 120 XP</w:t>
       </w:r>
       <w:r>
         <w:rPr>
@@ -7281,7 +8326,7 @@
 </file>
 
 <file path=word/numbering.xml><?xml version="1.0" encoding="utf-8"?>
-<w:numbering xmlns:wpc="http://schemas.microsoft.com/office/word/2010/wordprocessingCanvas" xmlns:cx="http://schemas.microsoft.com/office/drawing/2014/chartex" xmlns:cx1="http://schemas.microsoft.com/office/drawing/2015/9/8/chartex" xmlns:cx2="http://schemas.microsoft.com/office/drawing/2015/10/21/chartex" xmlns:cx3="http://schemas.microsoft.com/office/drawing/2016/5/9/chartex" xmlns:cx4="http://schemas.microsoft.com/office/drawing/2016/5/10/chartex" xmlns:cx5="http://schemas.microsoft.com/office/drawing/2016/5/11/chartex" xmlns:cx6="http://schemas.microsoft.com/office/drawing/2016/5/12/chartex" xmlns:cx7="http://schemas.microsoft.com/office/drawing/2016/5/13/chartex" xmlns:cx8="http://schemas.microsoft.com/office/drawing/2016/5/14/chartex" xmlns:mc="http://schemas.openxmlformats.org/markup-compatibility/2006" xmlns:aink="http://schemas.microsoft.com/office/drawing/2016/ink" xmlns:am3d="http://schemas.microsoft.com/office/drawing/2017/model3d" xmlns:o="urn:schemas-microsoft-com:office:office" xmlns:r="http://schemas.openxmlformats.org/officeDocument/2006/relationships" xmlns:m="http://schemas.openxmlformats.org/officeDocument/2006/math" xmlns:v="urn:schemas-microsoft-com:vml" xmlns:wp14="http://schemas.microsoft.com/office/word/2010/wordprocessingDrawing" xmlns:wp="http://schemas.openxmlformats.org/drawingml/2006/wordprocessingDrawing" xmlns:w10="urn:schemas-microsoft-com:office:word" xmlns:w="http://schemas.openxmlformats.org/wordprocessingml/2006/main" xmlns:w14="http://schemas.microsoft.com/office/word/2010/wordml" xmlns:w15="http://schemas.microsoft.com/office/word/2012/wordml" xmlns:w16cid="http://schemas.microsoft.com/office/word/2016/wordml/cid" xmlns:w16se="http://schemas.microsoft.com/office/word/2015/wordml/symex" xmlns:wpg="http://schemas.microsoft.com/office/word/2010/wordprocessingGroup" xmlns:wpi="http://schemas.microsoft.com/office/word/2010/wordprocessingInk" xmlns:wne="http://schemas.microsoft.com/office/word/2006/wordml" xmlns:wps="http://schemas.microsoft.com/office/word/2010/wordprocessingShape" mc:Ignorable="w14 w15 w16se w16cid wp14">
+<w:numbering xmlns:wpc="http://schemas.microsoft.com/office/word/2010/wordprocessingCanvas" xmlns:cx="http://schemas.microsoft.com/office/drawing/2014/chartex" xmlns:cx1="http://schemas.microsoft.com/office/drawing/2015/9/8/chartex" xmlns:mc="http://schemas.openxmlformats.org/markup-compatibility/2006" xmlns:o="urn:schemas-microsoft-com:office:office" xmlns:r="http://schemas.openxmlformats.org/officeDocument/2006/relationships" xmlns:m="http://schemas.openxmlformats.org/officeDocument/2006/math" xmlns:v="urn:schemas-microsoft-com:vml" xmlns:wp14="http://schemas.microsoft.com/office/word/2010/wordprocessingDrawing" xmlns:wp="http://schemas.openxmlformats.org/drawingml/2006/wordprocessingDrawing" xmlns:w10="urn:schemas-microsoft-com:office:word" xmlns:w="http://schemas.openxmlformats.org/wordprocessingml/2006/main" xmlns:w14="http://schemas.microsoft.com/office/word/2010/wordml" xmlns:w15="http://schemas.microsoft.com/office/word/2012/wordml" xmlns:w16se="http://schemas.microsoft.com/office/word/2015/wordml/symex" xmlns:wpg="http://schemas.microsoft.com/office/word/2010/wordprocessingGroup" xmlns:wpi="http://schemas.microsoft.com/office/word/2010/wordprocessingInk" xmlns:wne="http://schemas.microsoft.com/office/word/2006/wordml" xmlns:wps="http://schemas.microsoft.com/office/word/2010/wordprocessingShape" mc:Ignorable="w14 w15 w16se wp14">
   <w:abstractNum w:abstractNumId="0" w15:restartNumberingAfterBreak="0">
     <w:nsid w:val="0DF825E8"/>
     <w:multiLevelType w:val="multilevel"/>
@@ -8170,7 +9215,7 @@
 </file>
 
 <file path=word/styles.xml><?xml version="1.0" encoding="utf-8"?>
-<w:styles xmlns:mc="http://schemas.openxmlformats.org/markup-compatibility/2006" xmlns:r="http://schemas.openxmlformats.org/officeDocument/2006/relationships" xmlns:w="http://schemas.openxmlformats.org/wordprocessingml/2006/main" xmlns:w14="http://schemas.microsoft.com/office/word/2010/wordml" xmlns:w15="http://schemas.microsoft.com/office/word/2012/wordml" xmlns:w16cid="http://schemas.microsoft.com/office/word/2016/wordml/cid" xmlns:w16se="http://schemas.microsoft.com/office/word/2015/wordml/symex" mc:Ignorable="w14 w15 w16se w16cid">
+<w:styles xmlns:mc="http://schemas.openxmlformats.org/markup-compatibility/2006" xmlns:r="http://schemas.openxmlformats.org/officeDocument/2006/relationships" xmlns:w="http://schemas.openxmlformats.org/wordprocessingml/2006/main" xmlns:w14="http://schemas.microsoft.com/office/word/2010/wordml" xmlns:w15="http://schemas.microsoft.com/office/word/2012/wordml" xmlns:w16se="http://schemas.microsoft.com/office/word/2015/wordml/symex" mc:Ignorable="w14 w15 w16se">
   <w:docDefaults>
     <w:rPrDefault>
       <w:rPr>
@@ -8182,7 +9227,7 @@
     </w:rPrDefault>
     <w:pPrDefault/>
   </w:docDefaults>
-  <w:latentStyles w:defLockedState="0" w:defUIPriority="99" w:defSemiHidden="0" w:defUnhideWhenUsed="0" w:defQFormat="0" w:count="375">
+  <w:latentStyles w:defLockedState="0" w:defUIPriority="99" w:defSemiHidden="0" w:defUnhideWhenUsed="0" w:defQFormat="0" w:count="371">
     <w:lsdException w:name="Normal" w:uiPriority="0" w:qFormat="1"/>
     <w:lsdException w:name="heading 1" w:uiPriority="9" w:qFormat="1"/>
     <w:lsdException w:name="heading 2" w:semiHidden="1" w:uiPriority="9" w:unhideWhenUsed="1" w:qFormat="1"/>
@@ -8554,8 +9599,6 @@
     <w:lsdException w:name="List Table 5 Dark Accent 6" w:uiPriority="50"/>
     <w:lsdException w:name="List Table 6 Colorful Accent 6" w:uiPriority="51"/>
     <w:lsdException w:name="List Table 7 Colorful Accent 6" w:uiPriority="52"/>
-    <w:lsdException w:name="Mention" w:semiHidden="1" w:unhideWhenUsed="1"/>
-    <w:lsdException w:name="Smart Hyperlink" w:semiHidden="1" w:unhideWhenUsed="1"/>
   </w:latentStyles>
   <w:style w:type="paragraph" w:default="1" w:styleId="Normal">
     <w:name w:val="Normal"/>
@@ -8695,7 +9738,7 @@
       <w:u w:val="single"/>
     </w:rPr>
   </w:style>
-  <w:style w:type="table" w:styleId="Tablaconcuadrcula1clara-nfasis1">
+  <w:style w:type="table" w:styleId="Tabladecuadrcula1clara-nfasis1">
     <w:name w:val="Grid Table 1 Light Accent 1"/>
     <w:basedOn w:val="Tablanormal"/>
     <w:uiPriority w:val="46"/>
@@ -8749,7 +9792,7 @@
       </w:rPr>
     </w:tblStylePr>
   </w:style>
-  <w:style w:type="table" w:styleId="Tablaconcuadrcula1Claro-nfasis2">
+  <w:style w:type="table" w:styleId="Tabladecuadrcula1Claro-nfasis2">
     <w:name w:val="Grid Table 1 Light Accent 2"/>
     <w:basedOn w:val="Tablanormal"/>
     <w:uiPriority w:val="46"/>
@@ -8803,7 +9846,7 @@
       </w:rPr>
     </w:tblStylePr>
   </w:style>
-  <w:style w:type="table" w:styleId="Tablaconcuadrcula1clara-nfasis3">
+  <w:style w:type="table" w:styleId="Tabladecuadrcula1clara-nfasis3">
     <w:name w:val="Grid Table 1 Light Accent 3"/>
     <w:basedOn w:val="Tablanormal"/>
     <w:uiPriority w:val="46"/>
@@ -8857,7 +9900,7 @@
       </w:rPr>
     </w:tblStylePr>
   </w:style>
-  <w:style w:type="table" w:styleId="Tablaconcuadrcula1clara-nfasis4">
+  <w:style w:type="table" w:styleId="Tabladecuadrcula1clara-nfasis4">
     <w:name w:val="Grid Table 1 Light Accent 4"/>
     <w:basedOn w:val="Tablanormal"/>
     <w:uiPriority w:val="46"/>
@@ -8911,7 +9954,7 @@
       </w:rPr>
     </w:tblStylePr>
   </w:style>
-  <w:style w:type="table" w:styleId="Tablaconcuadrcula3-nfasis2">
+  <w:style w:type="table" w:styleId="Tabladecuadrcula3-nfasis2">
     <w:name w:val="Grid Table 3 Accent 2"/>
     <w:basedOn w:val="Tablanormal"/>
     <w:uiPriority w:val="48"/>
@@ -9044,7 +10087,7 @@
       </w:tcPr>
     </w:tblStylePr>
   </w:style>
-  <w:style w:type="table" w:styleId="Tablaconcuadrcula5oscura-nfasis3">
+  <w:style w:type="table" w:styleId="Tabladecuadrcula5oscura-nfasis3">
     <w:name w:val="Grid Table 5 Dark Accent 3"/>
     <w:basedOn w:val="Tablanormal"/>
     <w:uiPriority w:val="50"/>
@@ -9147,7 +10190,7 @@
       </w:tcPr>
     </w:tblStylePr>
   </w:style>
-  <w:style w:type="table" w:styleId="Tablaconcuadrcula5oscura-nfasis6">
+  <w:style w:type="table" w:styleId="Tabladecuadrcula5oscura-nfasis6">
     <w:name w:val="Grid Table 5 Dark Accent 6"/>
     <w:basedOn w:val="Tablanormal"/>
     <w:uiPriority w:val="50"/>
@@ -9490,7 +10533,7 @@
       </w:tcPr>
     </w:tblStylePr>
   </w:style>
-  <w:style w:type="table" w:styleId="Tablaconcuadrcula5oscura-nfasis2">
+  <w:style w:type="table" w:styleId="Tabladecuadrcula5oscura-nfasis2">
     <w:name w:val="Grid Table 5 Dark Accent 2"/>
     <w:basedOn w:val="Tablanormal"/>
     <w:uiPriority w:val="50"/>

</xml_diff>